<commit_message>
Update experiment log with feedback from Lesson 3 session
Revised the experiment documentation to include detailed notes
on how Lesson 3 was taught in practice, along with initial
feedback and learning observations from participants.

This will help refine teaching strategies for future sessions.
</commit_message>
<xml_diff>
--- a/linux_programming/youtube/nhat_ky_thi_nghiem.docx
+++ b/linux_programming/youtube/nhat_ky_thi_nghiem.docx
@@ -4,19 +4,9 @@
   <w:body>
     <w:p>
       <w:pPr>
-        <w:jc w:val="center"/>
-        <w:rPr>
-          <w:rFonts w:ascii="Times New Roman" w:hAnsi="Times New Roman" w:cs="Times New Roman"/>
-          <w:b/>
-          <w:bCs/>
-        </w:rPr>
-      </w:pPr>
-      <w:r>
-        <w:rPr>
-          <w:rFonts w:ascii="Times New Roman" w:hAnsi="Times New Roman" w:cs="Times New Roman"/>
-          <w:b/>
-          <w:bCs/>
-        </w:rPr>
+        <w:pStyle w:val="Heading1"/>
+      </w:pPr>
+      <w:r>
         <w:t>Nhật ký thí nghiệm của chương trình AI cộng sinh</w:t>
       </w:r>
     </w:p>
@@ -42,18 +32,9 @@
     </w:p>
     <w:p>
       <w:pPr>
-        <w:rPr>
-          <w:rFonts w:ascii="Times New Roman" w:hAnsi="Times New Roman" w:cs="Times New Roman"/>
-          <w:b/>
-          <w:bCs/>
-        </w:rPr>
-      </w:pPr>
-      <w:r>
-        <w:rPr>
-          <w:rFonts w:ascii="Times New Roman" w:hAnsi="Times New Roman" w:cs="Times New Roman"/>
-          <w:b/>
-          <w:bCs/>
-        </w:rPr>
+        <w:pStyle w:val="Heading2"/>
+      </w:pPr>
+      <w:r>
         <w:t>Thí nghiệm dạy AI cộng sinh thông qua chương trình Linux system programming</w:t>
       </w:r>
     </w:p>
@@ -103,31 +84,7 @@
         <w:rPr>
           <w:rFonts w:ascii="Times New Roman" w:hAnsi="Times New Roman" w:cs="Times New Roman"/>
         </w:rPr>
-        <w:t xml:space="preserve">Đối tượng số 2: </w:t>
-      </w:r>
-      <w:r>
-        <w:rPr>
-          <w:rFonts w:ascii="Times New Roman" w:hAnsi="Times New Roman" w:cs="Times New Roman"/>
-        </w:rPr>
-        <w:t xml:space="preserve">Lập trình viên embedded Linux với </w:t>
-      </w:r>
-      <w:r>
-        <w:rPr>
-          <w:rFonts w:ascii="Times New Roman" w:hAnsi="Times New Roman" w:cs="Times New Roman"/>
-        </w:rPr>
-        <w:t>2</w:t>
-      </w:r>
-      <w:r>
-        <w:rPr>
-          <w:rFonts w:ascii="Times New Roman" w:hAnsi="Times New Roman" w:cs="Times New Roman"/>
-        </w:rPr>
-        <w:t xml:space="preserve"> năm kinh nghiệm</w:t>
-      </w:r>
-      <w:r>
-        <w:rPr>
-          <w:rFonts w:ascii="Times New Roman" w:hAnsi="Times New Roman" w:cs="Times New Roman"/>
-        </w:rPr>
-        <w:t>.</w:t>
+        <w:t>Đối tượng số 2: Lập trình viên embedded Linux với 2 năm kinh nghiệm.</w:t>
       </w:r>
     </w:p>
     <w:p>
@@ -145,13 +102,7 @@
         <w:rPr>
           <w:rFonts w:ascii="Times New Roman" w:hAnsi="Times New Roman" w:cs="Times New Roman"/>
         </w:rPr>
-        <w:t xml:space="preserve">Đối tượng số 3: </w:t>
-      </w:r>
-      <w:r>
-        <w:rPr>
-          <w:rFonts w:ascii="Times New Roman" w:hAnsi="Times New Roman" w:cs="Times New Roman"/>
-        </w:rPr>
-        <w:t>Sinh viên năm cuối nhưng có khoảng 6 tháng kinh nghiệm lập trình embedded Linux.</w:t>
+        <w:t>Đối tượng số 3: Sinh viên năm cuối nhưng có khoảng 6 tháng kinh nghiệm lập trình embedded Linux.</w:t>
       </w:r>
     </w:p>
     <w:p>
@@ -169,19 +120,7 @@
         <w:rPr>
           <w:rFonts w:ascii="Times New Roman" w:hAnsi="Times New Roman" w:cs="Times New Roman"/>
         </w:rPr>
-        <w:t xml:space="preserve">Đối tượng số 4: </w:t>
-      </w:r>
-      <w:r>
-        <w:rPr>
-          <w:rFonts w:ascii="Times New Roman" w:hAnsi="Times New Roman" w:cs="Times New Roman"/>
-        </w:rPr>
-        <w:t>Sinh viên năm cuối</w:t>
-      </w:r>
-      <w:r>
-        <w:rPr>
-          <w:rFonts w:ascii="Times New Roman" w:hAnsi="Times New Roman" w:cs="Times New Roman"/>
-        </w:rPr>
-        <w:t xml:space="preserve"> chưa có kinh nghiệm lập trình.</w:t>
+        <w:t>Đối tượng số 4: Sinh viên năm cuối chưa có kinh nghiệm lập trình.</w:t>
       </w:r>
     </w:p>
     <w:p>
@@ -212,35 +151,10 @@
     </w:p>
     <w:p>
       <w:pPr>
-        <w:rPr>
-          <w:rFonts w:ascii="Times New Roman" w:hAnsi="Times New Roman" w:cs="Times New Roman"/>
-          <w:b/>
-          <w:bCs/>
-        </w:rPr>
-      </w:pPr>
-      <w:r>
-        <w:rPr>
-          <w:rFonts w:ascii="Times New Roman" w:hAnsi="Times New Roman" w:cs="Times New Roman"/>
-          <w:b/>
-          <w:bCs/>
-        </w:rPr>
-        <w:t xml:space="preserve">Nhật ký thí nghiệm </w:t>
-      </w:r>
-      <w:r>
-        <w:rPr>
-          <w:rFonts w:ascii="Times New Roman" w:hAnsi="Times New Roman" w:cs="Times New Roman"/>
-          <w:b/>
-          <w:bCs/>
-        </w:rPr>
-        <w:t>dạy AI cộng sinh thông qua chương trình Linux system programming</w:t>
-      </w:r>
-      <w:r>
-        <w:rPr>
-          <w:rFonts w:ascii="Times New Roman" w:hAnsi="Times New Roman" w:cs="Times New Roman"/>
-          <w:b/>
-          <w:bCs/>
-        </w:rPr>
-        <w:t xml:space="preserve"> ngày 30 tháng 6 năm 2025</w:t>
+        <w:pStyle w:val="Heading2"/>
+      </w:pPr>
+      <w:r>
+        <w:t>Nhật ký thí nghiệm dạy AI cộng sinh thông qua chương trình Linux system programming ngày 30 tháng 6 năm 2025</w:t>
       </w:r>
     </w:p>
     <w:p>
@@ -374,6 +288,7 @@
         <w:rPr>
           <w:rFonts w:ascii="Times New Roman" w:hAnsi="Times New Roman" w:cs="Times New Roman"/>
         </w:rPr>
+        <w:lastRenderedPageBreak/>
         <w:t>Đối tượng số 4: Việc áp dụng thang đo Bloom và P-value khiến tôi thay đổi rất nhiều về quan điểm, góc nhìn của mình về tri thức. Tôi có cảm giác tôi đã thay đổi hoàn toàn về cách học của bản thân.</w:t>
       </w:r>
     </w:p>
@@ -387,7 +302,6 @@
         <w:rPr>
           <w:rFonts w:ascii="Times New Roman" w:hAnsi="Times New Roman" w:cs="Times New Roman"/>
         </w:rPr>
-        <w:lastRenderedPageBreak/>
         <w:t xml:space="preserve">Tổng kết: Bài số 2 - </w:t>
       </w:r>
       <w:r>
@@ -405,50 +319,21 @@
     </w:p>
     <w:p>
       <w:pPr>
-        <w:rPr>
-          <w:rFonts w:ascii="Times New Roman" w:hAnsi="Times New Roman" w:cs="Times New Roman"/>
-          <w:b/>
-          <w:bCs/>
-        </w:rPr>
-      </w:pPr>
-      <w:r>
-        <w:rPr>
-          <w:rFonts w:ascii="Times New Roman" w:hAnsi="Times New Roman" w:cs="Times New Roman"/>
-          <w:b/>
-          <w:bCs/>
-        </w:rPr>
+        <w:pStyle w:val="Heading2"/>
+      </w:pPr>
+      <w:r>
         <w:t xml:space="preserve">Nhật ký thí nghiệm dạy AI cộng sinh thông qua chương trình Linux system programming ngày </w:t>
       </w:r>
       <w:r>
-        <w:rPr>
-          <w:rFonts w:ascii="Times New Roman" w:hAnsi="Times New Roman" w:cs="Times New Roman"/>
-          <w:b/>
-          <w:bCs/>
-        </w:rPr>
         <w:t>4</w:t>
       </w:r>
       <w:r>
-        <w:rPr>
-          <w:rFonts w:ascii="Times New Roman" w:hAnsi="Times New Roman" w:cs="Times New Roman"/>
-          <w:b/>
-          <w:bCs/>
-        </w:rPr>
         <w:t xml:space="preserve"> tháng </w:t>
       </w:r>
       <w:r>
-        <w:rPr>
-          <w:rFonts w:ascii="Times New Roman" w:hAnsi="Times New Roman" w:cs="Times New Roman"/>
-          <w:b/>
-          <w:bCs/>
-        </w:rPr>
         <w:t>7</w:t>
       </w:r>
       <w:r>
-        <w:rPr>
-          <w:rFonts w:ascii="Times New Roman" w:hAnsi="Times New Roman" w:cs="Times New Roman"/>
-          <w:b/>
-          <w:bCs/>
-        </w:rPr>
         <w:t xml:space="preserve"> năm 2025</w:t>
       </w:r>
     </w:p>
@@ -757,6 +642,7 @@
         <w:rPr>
           <w:rFonts w:ascii="Times New Roman" w:hAnsi="Times New Roman" w:cs="Times New Roman"/>
         </w:rPr>
+        <w:lastRenderedPageBreak/>
         <w:t>Đối tượng số 3:</w:t>
       </w:r>
     </w:p>
@@ -793,7 +679,6 @@
         <w:rPr>
           <w:rFonts w:ascii="Times New Roman" w:hAnsi="Times New Roman" w:cs="Times New Roman"/>
         </w:rPr>
-        <w:lastRenderedPageBreak/>
         <w:t>Mặc dù người quan sát luôn khuyến khích thực hiện log chat nhiều vòng, Prompt dài, và tôi thấy anh ta thực hiện chúng rất hiệu quả. Tuy nhiên ở phía tôi, khi tôi dùng log chat nhiều vòng, tôi thấy ChatGPT trả lời cũng bị lòng vòng và rối. Thêm nữa, do người quan sát đã có nhiều kiến thức về Linux, vậy nên anh ta phát hiện ra ChatGPT trả lời sai rất nhanh, nhưng người mới như tôi khó có thể phát hiện sai sót nhanh như vậy, việc này sẽ làm giảm hiệu quả khi sử dụng log chat dài.</w:t>
       </w:r>
     </w:p>
@@ -924,6 +809,380 @@
         </w:rPr>
         <w:t xml:space="preserve"> khả năng diễn đạt nội dung yếu.</w:t>
       </w:r>
+    </w:p>
+    <w:p>
+      <w:pPr>
+        <w:pStyle w:val="Heading2"/>
+      </w:pPr>
+      <w:r>
+        <w:t xml:space="preserve">Nhật ký thí nghiệm dạy AI cộng sinh thông qua chương trình Linux system programming ngày </w:t>
+      </w:r>
+      <w:r>
+        <w:t>8</w:t>
+      </w:r>
+      <w:r>
+        <w:t xml:space="preserve"> tháng 7 năm 2025</w:t>
+      </w:r>
+    </w:p>
+    <w:p>
+      <w:pPr>
+        <w:rPr>
+          <w:rFonts w:ascii="Times New Roman" w:hAnsi="Times New Roman" w:cs="Times New Roman"/>
+        </w:rPr>
+      </w:pPr>
+      <w:r>
+        <w:rPr>
+          <w:rFonts w:ascii="Times New Roman" w:hAnsi="Times New Roman" w:cs="Times New Roman"/>
+        </w:rPr>
+        <w:t>Nội dung thí nghiệm:</w:t>
+      </w:r>
+    </w:p>
+    <w:p>
+      <w:pPr>
+        <w:pStyle w:val="ListParagraph"/>
+        <w:numPr>
+          <w:ilvl w:val="0"/>
+          <w:numId w:val="8"/>
+        </w:numPr>
+        <w:rPr>
+          <w:rFonts w:ascii="Times New Roman" w:hAnsi="Times New Roman" w:cs="Times New Roman"/>
+        </w:rPr>
+      </w:pPr>
+      <w:r>
+        <w:rPr>
+          <w:rFonts w:ascii="Times New Roman" w:hAnsi="Times New Roman" w:cs="Times New Roman"/>
+        </w:rPr>
+        <w:t>Các đối tượng tham gia thí nghiệm được người hướng dẫn dạy về bài học số 3 – Tổng quan về hệ điều hành Linux.</w:t>
+      </w:r>
+    </w:p>
+    <w:p>
+      <w:pPr>
+        <w:pStyle w:val="ListParagraph"/>
+        <w:numPr>
+          <w:ilvl w:val="0"/>
+          <w:numId w:val="8"/>
+        </w:numPr>
+        <w:rPr>
+          <w:rFonts w:ascii="Times New Roman" w:hAnsi="Times New Roman" w:cs="Times New Roman"/>
+        </w:rPr>
+      </w:pPr>
+      <w:r>
+        <w:rPr>
+          <w:rFonts w:ascii="Times New Roman" w:hAnsi="Times New Roman" w:cs="Times New Roman"/>
+        </w:rPr>
+        <w:t>Ở trong bài giới thiệu này, người quan sát sẽ nói về những ý chính như sau:</w:t>
+      </w:r>
+    </w:p>
+    <w:p>
+      <w:pPr>
+        <w:pStyle w:val="ListParagraph"/>
+        <w:numPr>
+          <w:ilvl w:val="1"/>
+          <w:numId w:val="8"/>
+        </w:numPr>
+        <w:rPr>
+          <w:rFonts w:ascii="Times New Roman" w:hAnsi="Times New Roman" w:cs="Times New Roman"/>
+        </w:rPr>
+      </w:pPr>
+      <w:r>
+        <w:rPr>
+          <w:rFonts w:ascii="Times New Roman" w:hAnsi="Times New Roman" w:cs="Times New Roman"/>
+        </w:rPr>
+        <w:t>Lịch sử ra đời của Linux.</w:t>
+      </w:r>
+    </w:p>
+    <w:p>
+      <w:pPr>
+        <w:pStyle w:val="ListParagraph"/>
+        <w:numPr>
+          <w:ilvl w:val="1"/>
+          <w:numId w:val="8"/>
+        </w:numPr>
+        <w:rPr>
+          <w:rFonts w:ascii="Times New Roman" w:hAnsi="Times New Roman" w:cs="Times New Roman"/>
+        </w:rPr>
+      </w:pPr>
+      <w:r>
+        <w:rPr>
+          <w:rFonts w:ascii="Times New Roman" w:hAnsi="Times New Roman" w:cs="Times New Roman"/>
+        </w:rPr>
+        <w:t>Ưu và nhược điểm của hệ điều hành này.</w:t>
+      </w:r>
+    </w:p>
+    <w:p>
+      <w:pPr>
+        <w:pStyle w:val="ListParagraph"/>
+        <w:numPr>
+          <w:ilvl w:val="1"/>
+          <w:numId w:val="8"/>
+        </w:numPr>
+        <w:rPr>
+          <w:rFonts w:ascii="Times New Roman" w:hAnsi="Times New Roman" w:cs="Times New Roman"/>
+        </w:rPr>
+      </w:pPr>
+      <w:r>
+        <w:rPr>
+          <w:rFonts w:ascii="Times New Roman" w:hAnsi="Times New Roman" w:cs="Times New Roman"/>
+        </w:rPr>
+        <w:t>Ứng dụng của nó trong cuộc sống.</w:t>
+      </w:r>
+    </w:p>
+    <w:p>
+      <w:pPr>
+        <w:pStyle w:val="ListParagraph"/>
+        <w:numPr>
+          <w:ilvl w:val="1"/>
+          <w:numId w:val="8"/>
+        </w:numPr>
+        <w:rPr>
+          <w:rFonts w:ascii="Times New Roman" w:hAnsi="Times New Roman" w:cs="Times New Roman"/>
+        </w:rPr>
+      </w:pPr>
+      <w:r>
+        <w:rPr>
+          <w:rFonts w:ascii="Times New Roman" w:hAnsi="Times New Roman" w:cs="Times New Roman"/>
+        </w:rPr>
+        <w:t>Các nghề nghiệp xoay quanh Linux.</w:t>
+      </w:r>
+    </w:p>
+    <w:p>
+      <w:pPr>
+        <w:pStyle w:val="ListParagraph"/>
+        <w:numPr>
+          <w:ilvl w:val="1"/>
+          <w:numId w:val="8"/>
+        </w:numPr>
+        <w:rPr>
+          <w:rFonts w:ascii="Times New Roman" w:hAnsi="Times New Roman" w:cs="Times New Roman"/>
+        </w:rPr>
+      </w:pPr>
+      <w:r>
+        <w:rPr>
+          <w:rFonts w:ascii="Times New Roman" w:hAnsi="Times New Roman" w:cs="Times New Roman"/>
+        </w:rPr>
+        <w:t>Các tri thức về Linux cần học tương ứng với từng ngành nghề.</w:t>
+      </w:r>
+    </w:p>
+    <w:p>
+      <w:pPr>
+        <w:rPr>
+          <w:rFonts w:ascii="Times New Roman" w:hAnsi="Times New Roman" w:cs="Times New Roman"/>
+        </w:rPr>
+      </w:pPr>
+      <w:r>
+        <w:rPr>
+          <w:rFonts w:ascii="Times New Roman" w:hAnsi="Times New Roman" w:cs="Times New Roman"/>
+        </w:rPr>
+        <w:t xml:space="preserve"> </w:t>
+      </w:r>
+      <w:r>
+        <w:rPr>
+          <w:rFonts w:ascii="Times New Roman" w:hAnsi="Times New Roman" w:cs="Times New Roman"/>
+        </w:rPr>
+        <w:t>Feedback của các đối tượng tham gia:</w:t>
+      </w:r>
+    </w:p>
+    <w:p>
+      <w:pPr>
+        <w:pStyle w:val="ListParagraph"/>
+        <w:numPr>
+          <w:ilvl w:val="0"/>
+          <w:numId w:val="9"/>
+        </w:numPr>
+        <w:rPr>
+          <w:rFonts w:ascii="Times New Roman" w:hAnsi="Times New Roman" w:cs="Times New Roman"/>
+        </w:rPr>
+      </w:pPr>
+      <w:r>
+        <w:rPr>
+          <w:rFonts w:ascii="Times New Roman" w:hAnsi="Times New Roman" w:cs="Times New Roman"/>
+        </w:rPr>
+        <w:t>Đối tượng số 1:</w:t>
+      </w:r>
+    </w:p>
+    <w:p>
+      <w:pPr>
+        <w:pStyle w:val="ListParagraph"/>
+        <w:numPr>
+          <w:ilvl w:val="1"/>
+          <w:numId w:val="9"/>
+        </w:numPr>
+        <w:rPr>
+          <w:rFonts w:ascii="Times New Roman" w:hAnsi="Times New Roman" w:cs="Times New Roman"/>
+        </w:rPr>
+      </w:pPr>
+      <w:r>
+        <w:rPr>
+          <w:rFonts w:ascii="Times New Roman" w:hAnsi="Times New Roman" w:cs="Times New Roman"/>
+        </w:rPr>
+        <w:lastRenderedPageBreak/>
+        <w:t>Anh ta chia sẻ rằng việc được người dạy truyền đạt kiến thức thông qua log ChatGPT khiến cho anh ta thấy kiến thức được tiếp nhận sâu sắc hơn so với phương pháp giảng bằng slide truyền thống</w:t>
+      </w:r>
+      <w:r>
+        <w:rPr>
+          <w:rFonts w:ascii="Times New Roman" w:hAnsi="Times New Roman" w:cs="Times New Roman"/>
+        </w:rPr>
+        <w:t>.</w:t>
+      </w:r>
+    </w:p>
+    <w:p>
+      <w:pPr>
+        <w:pStyle w:val="ListParagraph"/>
+        <w:numPr>
+          <w:ilvl w:val="1"/>
+          <w:numId w:val="9"/>
+        </w:numPr>
+        <w:rPr>
+          <w:rFonts w:ascii="Times New Roman" w:hAnsi="Times New Roman" w:cs="Times New Roman"/>
+        </w:rPr>
+      </w:pPr>
+      <w:r>
+        <w:rPr>
+          <w:rFonts w:ascii="Times New Roman" w:hAnsi="Times New Roman" w:cs="Times New Roman"/>
+        </w:rPr>
+        <w:t>Tuy nhiên ở bài giới thiệu nhưng lượng kiến thức truyền đạt có vẻ quá nhiều, dễ gây ngợp đối với người mới. Nên giảm độ sâu hoặc cắt bớt nội dung đi.</w:t>
+      </w:r>
+    </w:p>
+    <w:p>
+      <w:pPr>
+        <w:pStyle w:val="ListParagraph"/>
+        <w:numPr>
+          <w:ilvl w:val="0"/>
+          <w:numId w:val="9"/>
+        </w:numPr>
+        <w:rPr>
+          <w:rFonts w:ascii="Times New Roman" w:hAnsi="Times New Roman" w:cs="Times New Roman"/>
+        </w:rPr>
+      </w:pPr>
+      <w:r>
+        <w:rPr>
+          <w:rFonts w:ascii="Times New Roman" w:hAnsi="Times New Roman" w:cs="Times New Roman"/>
+        </w:rPr>
+        <w:t>Đối tượng số 3:</w:t>
+      </w:r>
+    </w:p>
+    <w:p>
+      <w:pPr>
+        <w:pStyle w:val="ListParagraph"/>
+        <w:numPr>
+          <w:ilvl w:val="1"/>
+          <w:numId w:val="9"/>
+        </w:numPr>
+        <w:rPr>
+          <w:rFonts w:ascii="Times New Roman" w:hAnsi="Times New Roman" w:cs="Times New Roman"/>
+        </w:rPr>
+      </w:pPr>
+      <w:r>
+        <w:rPr>
+          <w:rFonts w:ascii="Times New Roman" w:hAnsi="Times New Roman" w:cs="Times New Roman"/>
+        </w:rPr>
+        <w:t>Nội dung của bài ngày hôm nay rất hay và sâu sắc</w:t>
+      </w:r>
+      <w:r>
+        <w:rPr>
+          <w:rFonts w:ascii="Times New Roman" w:hAnsi="Times New Roman" w:cs="Times New Roman"/>
+        </w:rPr>
+        <w:t>.</w:t>
+      </w:r>
+    </w:p>
+    <w:p>
+      <w:pPr>
+        <w:pStyle w:val="ListParagraph"/>
+        <w:numPr>
+          <w:ilvl w:val="0"/>
+          <w:numId w:val="9"/>
+        </w:numPr>
+        <w:rPr>
+          <w:rFonts w:ascii="Times New Roman" w:hAnsi="Times New Roman" w:cs="Times New Roman"/>
+        </w:rPr>
+      </w:pPr>
+      <w:r>
+        <w:rPr>
+          <w:rFonts w:ascii="Times New Roman" w:hAnsi="Times New Roman" w:cs="Times New Roman"/>
+        </w:rPr>
+        <w:t>Đối tượng số 4:</w:t>
+      </w:r>
+    </w:p>
+    <w:p>
+      <w:pPr>
+        <w:pStyle w:val="ListParagraph"/>
+        <w:numPr>
+          <w:ilvl w:val="1"/>
+          <w:numId w:val="9"/>
+        </w:numPr>
+        <w:rPr>
+          <w:rFonts w:ascii="Times New Roman" w:hAnsi="Times New Roman" w:cs="Times New Roman"/>
+        </w:rPr>
+      </w:pPr>
+      <w:r>
+        <w:rPr>
+          <w:rFonts w:ascii="Times New Roman" w:hAnsi="Times New Roman" w:cs="Times New Roman"/>
+        </w:rPr>
+        <w:t xml:space="preserve">Tôi có cảm nhận </w:t>
+      </w:r>
+      <w:r>
+        <w:rPr>
+          <w:rFonts w:ascii="Times New Roman" w:hAnsi="Times New Roman" w:cs="Times New Roman"/>
+        </w:rPr>
+        <w:t>bài học hôm nay dài và nhiều kiến thức quá</w:t>
+      </w:r>
+      <w:r>
+        <w:rPr>
+          <w:rFonts w:ascii="Times New Roman" w:hAnsi="Times New Roman" w:cs="Times New Roman"/>
+        </w:rPr>
+        <w:t>.</w:t>
+      </w:r>
+      <w:r>
+        <w:rPr>
+          <w:rFonts w:ascii="Times New Roman" w:hAnsi="Times New Roman" w:cs="Times New Roman"/>
+        </w:rPr>
+        <w:t xml:space="preserve"> Cảm giác học hơi mệt.</w:t>
+      </w:r>
+    </w:p>
+    <w:p>
+      <w:pPr>
+        <w:ind w:left="720" w:hanging="720"/>
+        <w:rPr>
+          <w:rFonts w:ascii="Times New Roman" w:hAnsi="Times New Roman" w:cs="Times New Roman"/>
+        </w:rPr>
+      </w:pPr>
+      <w:r>
+        <w:rPr>
+          <w:rFonts w:ascii="Times New Roman" w:hAnsi="Times New Roman" w:cs="Times New Roman"/>
+        </w:rPr>
+        <w:t>Tổng kết:</w:t>
+      </w:r>
+    </w:p>
+    <w:p>
+      <w:pPr>
+        <w:pStyle w:val="ListParagraph"/>
+        <w:numPr>
+          <w:ilvl w:val="0"/>
+          <w:numId w:val="10"/>
+        </w:numPr>
+        <w:rPr>
+          <w:rFonts w:ascii="Times New Roman" w:hAnsi="Times New Roman" w:cs="Times New Roman"/>
+        </w:rPr>
+      </w:pPr>
+      <w:r>
+        <w:rPr>
+          <w:rFonts w:ascii="Times New Roman" w:hAnsi="Times New Roman" w:cs="Times New Roman"/>
+        </w:rPr>
+        <w:t>Việc học thông qua log ChatGPT có khả năng thể hiện được quá trình tư duy diễn ra trong đầu giảng viên. Nhờ vậy nó giúp cho người học hiểu sâu hơn.</w:t>
+      </w:r>
+      <w:r>
+        <w:rPr>
+          <w:rFonts w:ascii="Times New Roman" w:hAnsi="Times New Roman" w:cs="Times New Roman"/>
+        </w:rPr>
+        <w:t xml:space="preserve"> Tuy nhiên có vẻ việc này lại có nhược điểm khiến cho tri thức đi quá sâu, gây mệt nhất là đối với người mới.</w:t>
+      </w:r>
+    </w:p>
+    <w:p>
+      <w:pPr>
+        <w:rPr>
+          <w:rFonts w:ascii="Times New Roman" w:hAnsi="Times New Roman" w:cs="Times New Roman"/>
+        </w:rPr>
+      </w:pPr>
     </w:p>
     <w:sectPr>
       <w:pgSz w:w="12240" w:h="15840"/>
@@ -938,6 +1197,95 @@
 <file path=word/numbering.xml><?xml version="1.0" encoding="utf-8"?>
 <w:numbering xmlns:wpc="http://schemas.microsoft.com/office/word/2010/wordprocessingCanvas" xmlns:cx="http://schemas.microsoft.com/office/drawing/2014/chartex" xmlns:cx1="http://schemas.microsoft.com/office/drawing/2015/9/8/chartex" xmlns:cx2="http://schemas.microsoft.com/office/drawing/2015/10/21/chartex" xmlns:cx3="http://schemas.microsoft.com/office/drawing/2016/5/9/chartex" xmlns:cx4="http://schemas.microsoft.com/office/drawing/2016/5/10/chartex" xmlns:cx5="http://schemas.microsoft.com/office/drawing/2016/5/11/chartex" xmlns:cx6="http://schemas.microsoft.com/office/drawing/2016/5/12/chartex" xmlns:cx7="http://schemas.microsoft.com/office/drawing/2016/5/13/chartex" xmlns:cx8="http://schemas.microsoft.com/office/drawing/2016/5/14/chartex" xmlns:mc="http://schemas.openxmlformats.org/markup-compatibility/2006" xmlns:aink="http://schemas.microsoft.com/office/drawing/2016/ink" xmlns:am3d="http://schemas.microsoft.com/office/drawing/2017/model3d" xmlns:o="urn:schemas-microsoft-com:office:office" xmlns:oel="http://schemas.microsoft.com/office/2019/extlst" xmlns:r="http://schemas.openxmlformats.org/officeDocument/2006/relationships" xmlns:m="http://schemas.openxmlformats.org/officeDocument/2006/math" xmlns:v="urn:schemas-microsoft-com:vml" xmlns:wp14="http://schemas.microsoft.com/office/word/2010/wordprocessingDrawing" xmlns:wp="http://schemas.openxmlformats.org/drawingml/2006/wordprocessingDrawing" xmlns:w10="urn:schemas-microsoft-com:office:word" xmlns:w="http://schemas.openxmlformats.org/wordprocessingml/2006/main" xmlns:w14="http://schemas.microsoft.com/office/word/2010/wordml" xmlns:w15="http://schemas.microsoft.com/office/word/2012/wordml" xmlns:w16cex="http://schemas.microsoft.com/office/word/2018/wordml/cex" xmlns:w16cid="http://schemas.microsoft.com/office/word/2016/wordml/cid" xmlns:w16="http://schemas.microsoft.com/office/word/2018/wordml" xmlns:w16du="http://schemas.microsoft.com/office/word/2023/wordml/word16du" xmlns:w16sdtdh="http://schemas.microsoft.com/office/word/2020/wordml/sdtdatahash" xmlns:w16sdtfl="http://schemas.microsoft.com/office/word/2024/wordml/sdtformatlock" xmlns:w16se="http://schemas.microsoft.com/office/word/2015/wordml/symex" xmlns:wpg="http://schemas.microsoft.com/office/word/2010/wordprocessingGroup" xmlns:wpi="http://schemas.microsoft.com/office/word/2010/wordprocessingInk" xmlns:wne="http://schemas.microsoft.com/office/word/2006/wordml" xmlns:wps="http://schemas.microsoft.com/office/word/2010/wordprocessingShape" mc:Ignorable="w14 w15 w16se w16cid w16 w16cex w16sdtdh w16sdtfl w16du wp14">
   <w:abstractNum w:abstractNumId="0" w15:restartNumberingAfterBreak="0">
+    <w:nsid w:val="098A260B"/>
+    <w:multiLevelType w:val="hybridMultilevel"/>
+    <w:tmpl w:val="8A3C873C"/>
+    <w:lvl w:ilvl="0" w:tplc="FFFFFFFF">
+      <w:start w:val="1"/>
+      <w:numFmt w:val="decimal"/>
+      <w:lvlText w:val="%1."/>
+      <w:lvlJc w:val="left"/>
+      <w:pPr>
+        <w:ind w:left="720" w:hanging="360"/>
+      </w:pPr>
+      <w:rPr>
+        <w:rFonts w:hint="default"/>
+      </w:rPr>
+    </w:lvl>
+    <w:lvl w:ilvl="1" w:tplc="FFFFFFFF">
+      <w:start w:val="1"/>
+      <w:numFmt w:val="lowerLetter"/>
+      <w:lvlText w:val="%2."/>
+      <w:lvlJc w:val="left"/>
+      <w:pPr>
+        <w:ind w:left="1440" w:hanging="360"/>
+      </w:pPr>
+    </w:lvl>
+    <w:lvl w:ilvl="2" w:tplc="FFFFFFFF" w:tentative="1">
+      <w:start w:val="1"/>
+      <w:numFmt w:val="lowerRoman"/>
+      <w:lvlText w:val="%3."/>
+      <w:lvlJc w:val="right"/>
+      <w:pPr>
+        <w:ind w:left="2160" w:hanging="180"/>
+      </w:pPr>
+    </w:lvl>
+    <w:lvl w:ilvl="3" w:tplc="FFFFFFFF" w:tentative="1">
+      <w:start w:val="1"/>
+      <w:numFmt w:val="decimal"/>
+      <w:lvlText w:val="%4."/>
+      <w:lvlJc w:val="left"/>
+      <w:pPr>
+        <w:ind w:left="2880" w:hanging="360"/>
+      </w:pPr>
+    </w:lvl>
+    <w:lvl w:ilvl="4" w:tplc="FFFFFFFF" w:tentative="1">
+      <w:start w:val="1"/>
+      <w:numFmt w:val="lowerLetter"/>
+      <w:lvlText w:val="%5."/>
+      <w:lvlJc w:val="left"/>
+      <w:pPr>
+        <w:ind w:left="3600" w:hanging="360"/>
+      </w:pPr>
+    </w:lvl>
+    <w:lvl w:ilvl="5" w:tplc="FFFFFFFF" w:tentative="1">
+      <w:start w:val="1"/>
+      <w:numFmt w:val="lowerRoman"/>
+      <w:lvlText w:val="%6."/>
+      <w:lvlJc w:val="right"/>
+      <w:pPr>
+        <w:ind w:left="4320" w:hanging="180"/>
+      </w:pPr>
+    </w:lvl>
+    <w:lvl w:ilvl="6" w:tplc="FFFFFFFF" w:tentative="1">
+      <w:start w:val="1"/>
+      <w:numFmt w:val="decimal"/>
+      <w:lvlText w:val="%7."/>
+      <w:lvlJc w:val="left"/>
+      <w:pPr>
+        <w:ind w:left="5040" w:hanging="360"/>
+      </w:pPr>
+    </w:lvl>
+    <w:lvl w:ilvl="7" w:tplc="FFFFFFFF" w:tentative="1">
+      <w:start w:val="1"/>
+      <w:numFmt w:val="lowerLetter"/>
+      <w:lvlText w:val="%8."/>
+      <w:lvlJc w:val="left"/>
+      <w:pPr>
+        <w:ind w:left="5760" w:hanging="360"/>
+      </w:pPr>
+    </w:lvl>
+    <w:lvl w:ilvl="8" w:tplc="FFFFFFFF" w:tentative="1">
+      <w:start w:val="1"/>
+      <w:numFmt w:val="lowerRoman"/>
+      <w:lvlText w:val="%9."/>
+      <w:lvlJc w:val="right"/>
+      <w:pPr>
+        <w:ind w:left="6480" w:hanging="180"/>
+      </w:pPr>
+    </w:lvl>
+  </w:abstractNum>
+  <w:abstractNum w:abstractNumId="1" w15:restartNumberingAfterBreak="0">
     <w:nsid w:val="0BD76402"/>
     <w:multiLevelType w:val="hybridMultilevel"/>
     <w:tmpl w:val="8A3C873C"/>
@@ -1026,7 +1374,7 @@
       </w:pPr>
     </w:lvl>
   </w:abstractNum>
-  <w:abstractNum w:abstractNumId="1" w15:restartNumberingAfterBreak="0">
+  <w:abstractNum w:abstractNumId="2" w15:restartNumberingAfterBreak="0">
     <w:nsid w:val="0F777B36"/>
     <w:multiLevelType w:val="hybridMultilevel"/>
     <w:tmpl w:val="FD9C174E"/>
@@ -1115,7 +1463,7 @@
       </w:pPr>
     </w:lvl>
   </w:abstractNum>
-  <w:abstractNum w:abstractNumId="2" w15:restartNumberingAfterBreak="0">
+  <w:abstractNum w:abstractNumId="3" w15:restartNumberingAfterBreak="0">
     <w:nsid w:val="17BA6B27"/>
     <w:multiLevelType w:val="hybridMultilevel"/>
     <w:tmpl w:val="2604D34E"/>
@@ -1204,7 +1552,7 @@
       </w:pPr>
     </w:lvl>
   </w:abstractNum>
-  <w:abstractNum w:abstractNumId="3" w15:restartNumberingAfterBreak="0">
+  <w:abstractNum w:abstractNumId="4" w15:restartNumberingAfterBreak="0">
     <w:nsid w:val="2C544347"/>
     <w:multiLevelType w:val="hybridMultilevel"/>
     <w:tmpl w:val="BCB0632E"/>
@@ -1293,7 +1641,96 @@
       </w:pPr>
     </w:lvl>
   </w:abstractNum>
-  <w:abstractNum w:abstractNumId="4" w15:restartNumberingAfterBreak="0">
+  <w:abstractNum w:abstractNumId="5" w15:restartNumberingAfterBreak="0">
+    <w:nsid w:val="4045644A"/>
+    <w:multiLevelType w:val="hybridMultilevel"/>
+    <w:tmpl w:val="BCB0632E"/>
+    <w:lvl w:ilvl="0" w:tplc="FFFFFFFF">
+      <w:start w:val="1"/>
+      <w:numFmt w:val="decimal"/>
+      <w:lvlText w:val="%1."/>
+      <w:lvlJc w:val="left"/>
+      <w:pPr>
+        <w:ind w:left="720" w:hanging="360"/>
+      </w:pPr>
+      <w:rPr>
+        <w:rFonts w:hint="default"/>
+      </w:rPr>
+    </w:lvl>
+    <w:lvl w:ilvl="1" w:tplc="FFFFFFFF" w:tentative="1">
+      <w:start w:val="1"/>
+      <w:numFmt w:val="lowerLetter"/>
+      <w:lvlText w:val="%2."/>
+      <w:lvlJc w:val="left"/>
+      <w:pPr>
+        <w:ind w:left="1440" w:hanging="360"/>
+      </w:pPr>
+    </w:lvl>
+    <w:lvl w:ilvl="2" w:tplc="FFFFFFFF" w:tentative="1">
+      <w:start w:val="1"/>
+      <w:numFmt w:val="lowerRoman"/>
+      <w:lvlText w:val="%3."/>
+      <w:lvlJc w:val="right"/>
+      <w:pPr>
+        <w:ind w:left="2160" w:hanging="180"/>
+      </w:pPr>
+    </w:lvl>
+    <w:lvl w:ilvl="3" w:tplc="FFFFFFFF" w:tentative="1">
+      <w:start w:val="1"/>
+      <w:numFmt w:val="decimal"/>
+      <w:lvlText w:val="%4."/>
+      <w:lvlJc w:val="left"/>
+      <w:pPr>
+        <w:ind w:left="2880" w:hanging="360"/>
+      </w:pPr>
+    </w:lvl>
+    <w:lvl w:ilvl="4" w:tplc="FFFFFFFF" w:tentative="1">
+      <w:start w:val="1"/>
+      <w:numFmt w:val="lowerLetter"/>
+      <w:lvlText w:val="%5."/>
+      <w:lvlJc w:val="left"/>
+      <w:pPr>
+        <w:ind w:left="3600" w:hanging="360"/>
+      </w:pPr>
+    </w:lvl>
+    <w:lvl w:ilvl="5" w:tplc="FFFFFFFF" w:tentative="1">
+      <w:start w:val="1"/>
+      <w:numFmt w:val="lowerRoman"/>
+      <w:lvlText w:val="%6."/>
+      <w:lvlJc w:val="right"/>
+      <w:pPr>
+        <w:ind w:left="4320" w:hanging="180"/>
+      </w:pPr>
+    </w:lvl>
+    <w:lvl w:ilvl="6" w:tplc="FFFFFFFF" w:tentative="1">
+      <w:start w:val="1"/>
+      <w:numFmt w:val="decimal"/>
+      <w:lvlText w:val="%7."/>
+      <w:lvlJc w:val="left"/>
+      <w:pPr>
+        <w:ind w:left="5040" w:hanging="360"/>
+      </w:pPr>
+    </w:lvl>
+    <w:lvl w:ilvl="7" w:tplc="FFFFFFFF" w:tentative="1">
+      <w:start w:val="1"/>
+      <w:numFmt w:val="lowerLetter"/>
+      <w:lvlText w:val="%8."/>
+      <w:lvlJc w:val="left"/>
+      <w:pPr>
+        <w:ind w:left="5760" w:hanging="360"/>
+      </w:pPr>
+    </w:lvl>
+    <w:lvl w:ilvl="8" w:tplc="FFFFFFFF" w:tentative="1">
+      <w:start w:val="1"/>
+      <w:numFmt w:val="lowerRoman"/>
+      <w:lvlText w:val="%9."/>
+      <w:lvlJc w:val="right"/>
+      <w:pPr>
+        <w:ind w:left="6480" w:hanging="180"/>
+      </w:pPr>
+    </w:lvl>
+  </w:abstractNum>
+  <w:abstractNum w:abstractNumId="6" w15:restartNumberingAfterBreak="0">
     <w:nsid w:val="488A0989"/>
     <w:multiLevelType w:val="hybridMultilevel"/>
     <w:tmpl w:val="BDBC8C8E"/>
@@ -1406,7 +1843,7 @@
       </w:rPr>
     </w:lvl>
   </w:abstractNum>
-  <w:abstractNum w:abstractNumId="5" w15:restartNumberingAfterBreak="0">
+  <w:abstractNum w:abstractNumId="7" w15:restartNumberingAfterBreak="0">
     <w:nsid w:val="4A41708E"/>
     <w:multiLevelType w:val="hybridMultilevel"/>
     <w:tmpl w:val="9DB83D4A"/>
@@ -1495,7 +1932,7 @@
       </w:pPr>
     </w:lvl>
   </w:abstractNum>
-  <w:abstractNum w:abstractNumId="6" w15:restartNumberingAfterBreak="0">
+  <w:abstractNum w:abstractNumId="8" w15:restartNumberingAfterBreak="0">
     <w:nsid w:val="56C876BE"/>
     <w:multiLevelType w:val="hybridMultilevel"/>
     <w:tmpl w:val="97CE347E"/>
@@ -1584,26 +2021,124 @@
       </w:pPr>
     </w:lvl>
   </w:abstractNum>
+  <w:abstractNum w:abstractNumId="9" w15:restartNumberingAfterBreak="0">
+    <w:nsid w:val="72544E7A"/>
+    <w:multiLevelType w:val="hybridMultilevel"/>
+    <w:tmpl w:val="AAEA4AD6"/>
+    <w:lvl w:ilvl="0" w:tplc="0409000F">
+      <w:start w:val="1"/>
+      <w:numFmt w:val="decimal"/>
+      <w:lvlText w:val="%1."/>
+      <w:lvlJc w:val="left"/>
+      <w:pPr>
+        <w:ind w:left="720" w:hanging="360"/>
+      </w:pPr>
+      <w:rPr>
+        <w:rFonts w:hint="default"/>
+      </w:rPr>
+    </w:lvl>
+    <w:lvl w:ilvl="1" w:tplc="04090019">
+      <w:start w:val="1"/>
+      <w:numFmt w:val="lowerLetter"/>
+      <w:lvlText w:val="%2."/>
+      <w:lvlJc w:val="left"/>
+      <w:pPr>
+        <w:ind w:left="1440" w:hanging="360"/>
+      </w:pPr>
+    </w:lvl>
+    <w:lvl w:ilvl="2" w:tplc="0409001B" w:tentative="1">
+      <w:start w:val="1"/>
+      <w:numFmt w:val="lowerRoman"/>
+      <w:lvlText w:val="%3."/>
+      <w:lvlJc w:val="right"/>
+      <w:pPr>
+        <w:ind w:left="2160" w:hanging="180"/>
+      </w:pPr>
+    </w:lvl>
+    <w:lvl w:ilvl="3" w:tplc="0409000F" w:tentative="1">
+      <w:start w:val="1"/>
+      <w:numFmt w:val="decimal"/>
+      <w:lvlText w:val="%4."/>
+      <w:lvlJc w:val="left"/>
+      <w:pPr>
+        <w:ind w:left="2880" w:hanging="360"/>
+      </w:pPr>
+    </w:lvl>
+    <w:lvl w:ilvl="4" w:tplc="04090019" w:tentative="1">
+      <w:start w:val="1"/>
+      <w:numFmt w:val="lowerLetter"/>
+      <w:lvlText w:val="%5."/>
+      <w:lvlJc w:val="left"/>
+      <w:pPr>
+        <w:ind w:left="3600" w:hanging="360"/>
+      </w:pPr>
+    </w:lvl>
+    <w:lvl w:ilvl="5" w:tplc="0409001B" w:tentative="1">
+      <w:start w:val="1"/>
+      <w:numFmt w:val="lowerRoman"/>
+      <w:lvlText w:val="%6."/>
+      <w:lvlJc w:val="right"/>
+      <w:pPr>
+        <w:ind w:left="4320" w:hanging="180"/>
+      </w:pPr>
+    </w:lvl>
+    <w:lvl w:ilvl="6" w:tplc="0409000F" w:tentative="1">
+      <w:start w:val="1"/>
+      <w:numFmt w:val="decimal"/>
+      <w:lvlText w:val="%7."/>
+      <w:lvlJc w:val="left"/>
+      <w:pPr>
+        <w:ind w:left="5040" w:hanging="360"/>
+      </w:pPr>
+    </w:lvl>
+    <w:lvl w:ilvl="7" w:tplc="04090019" w:tentative="1">
+      <w:start w:val="1"/>
+      <w:numFmt w:val="lowerLetter"/>
+      <w:lvlText w:val="%8."/>
+      <w:lvlJc w:val="left"/>
+      <w:pPr>
+        <w:ind w:left="5760" w:hanging="360"/>
+      </w:pPr>
+    </w:lvl>
+    <w:lvl w:ilvl="8" w:tplc="0409001B" w:tentative="1">
+      <w:start w:val="1"/>
+      <w:numFmt w:val="lowerRoman"/>
+      <w:lvlText w:val="%9."/>
+      <w:lvlJc w:val="right"/>
+      <w:pPr>
+        <w:ind w:left="6480" w:hanging="180"/>
+      </w:pPr>
+    </w:lvl>
+  </w:abstractNum>
   <w:num w:numId="1" w16cid:durableId="263391984">
-    <w:abstractNumId w:val="5"/>
+    <w:abstractNumId w:val="7"/>
   </w:num>
   <w:num w:numId="2" w16cid:durableId="997074614">
+    <w:abstractNumId w:val="6"/>
+  </w:num>
+  <w:num w:numId="3" w16cid:durableId="1251433076">
+    <w:abstractNumId w:val="8"/>
+  </w:num>
+  <w:num w:numId="4" w16cid:durableId="78529089">
+    <w:abstractNumId w:val="2"/>
+  </w:num>
+  <w:num w:numId="5" w16cid:durableId="691876690">
+    <w:abstractNumId w:val="3"/>
+  </w:num>
+  <w:num w:numId="6" w16cid:durableId="357006626">
+    <w:abstractNumId w:val="1"/>
+  </w:num>
+  <w:num w:numId="7" w16cid:durableId="682321855">
     <w:abstractNumId w:val="4"/>
   </w:num>
-  <w:num w:numId="3" w16cid:durableId="1251433076">
-    <w:abstractNumId w:val="6"/>
+  <w:num w:numId="8" w16cid:durableId="2030527236">
+    <w:abstractNumId w:val="9"/>
   </w:num>
-  <w:num w:numId="4" w16cid:durableId="78529089">
-    <w:abstractNumId w:val="1"/>
-  </w:num>
-  <w:num w:numId="5" w16cid:durableId="691876690">
-    <w:abstractNumId w:val="2"/>
-  </w:num>
-  <w:num w:numId="6" w16cid:durableId="357006626">
+  <w:num w:numId="9" w16cid:durableId="603851330">
     <w:abstractNumId w:val="0"/>
   </w:num>
-  <w:num w:numId="7" w16cid:durableId="682321855">
-    <w:abstractNumId w:val="3"/>
+  <w:num w:numId="10" w16cid:durableId="826214433">
+    <w:abstractNumId w:val="5"/>
   </w:num>
 </w:numbering>
 </file>
@@ -2036,7 +2571,6 @@
     <w:next w:val="Normal"/>
     <w:link w:val="Heading2Char"/>
     <w:uiPriority w:val="9"/>
-    <w:semiHidden/>
     <w:unhideWhenUsed/>
     <w:qFormat/>
     <w:rsid w:val="00AC1CF6"/>
@@ -2253,7 +2787,6 @@
     <w:basedOn w:val="DefaultParagraphFont"/>
     <w:link w:val="Heading2"/>
     <w:uiPriority w:val="9"/>
-    <w:semiHidden/>
     <w:rsid w:val="00AC1CF6"/>
     <w:rPr>
       <w:rFonts w:asciiTheme="majorHAnsi" w:eastAsiaTheme="majorEastAsia" w:hAnsiTheme="majorHAnsi" w:cstheme="majorBidi"/>

</xml_diff>